<commit_message>
Dokumentáció kiegészítése a Működési videóval
</commit_message>
<xml_diff>
--- a/dokumentacio_szabics_norbert_iot_paratartalom_figyeles.docx
+++ b/dokumentacio_szabics_norbert_iot_paratartalom_figyeles.docx
@@ -40,23 +40,7 @@
           <w:b/>
           <w:sz w:val="28"/>
         </w:rPr>
-        <w:t>Készítő</w:t>
-      </w:r>
-      <w:r>
-        <w:rPr>
-          <w:rFonts w:ascii="Arial" w:hAnsi="Arial" w:cs="Arial"/>
-          <w:b/>
-          <w:sz w:val="28"/>
-        </w:rPr>
-        <w:t xml:space="preserve">: </w:t>
-      </w:r>
-      <w:r>
-        <w:rPr>
-          <w:rFonts w:ascii="Arial" w:hAnsi="Arial" w:cs="Arial"/>
-          <w:b/>
-          <w:sz w:val="28"/>
-        </w:rPr>
-        <w:t>Szabics Norbert (AWUDN1)</w:t>
+        <w:t>Készítő: Szabics Norbert (AWUDN1)</w:t>
       </w:r>
     </w:p>
     <w:p>
@@ -975,6 +959,7 @@
       <w:r>
         <w:rPr>
           <w:rFonts w:ascii="Arial" w:hAnsi="Arial" w:cs="Arial"/>
+          <w:noProof/>
         </w:rPr>
         <w:drawing>
           <wp:inline distT="0" distB="0" distL="0" distR="0" wp14:anchorId="6ABB6CBE" wp14:editId="2EF8FA59">
@@ -1079,6 +1064,7 @@
       <w:r>
         <w:rPr>
           <w:rFonts w:ascii="Arial" w:hAnsi="Arial" w:cs="Arial"/>
+          <w:noProof/>
         </w:rPr>
         <w:drawing>
           <wp:inline distT="0" distB="0" distL="0" distR="0" wp14:anchorId="59814588" wp14:editId="3BD42B90">
@@ -1151,6 +1137,9 @@
         <w:t>Adafruit GFX, Adafruit SSD1306 (Az OLED kijelzőhöz szükséges könyvtárak)</w:t>
       </w:r>
       <w:r>
+        <w:rPr>
+          <w:noProof/>
+        </w:rPr>
         <w:drawing>
           <wp:inline distT="0" distB="0" distL="0" distR="0" wp14:anchorId="54D84F6D" wp14:editId="679F6256">
             <wp:extent cx="2278380" cy="2246017"/>
@@ -1194,6 +1183,9 @@
         <w:t xml:space="preserve"> </w:t>
       </w:r>
       <w:r>
+        <w:rPr>
+          <w:noProof/>
+        </w:rPr>
         <w:drawing>
           <wp:inline distT="0" distB="0" distL="0" distR="0" wp14:anchorId="36300190" wp14:editId="2123BC8D">
             <wp:extent cx="1965960" cy="2223607"/>
@@ -1734,8 +1726,10 @@
           <w:rFonts w:ascii="Arial" w:hAnsi="Arial" w:cs="Arial"/>
           <w:b/>
           <w:bCs/>
-          <w:sz w:val="24"/>
-          <w:szCs w:val="24"/>
+          <w:color w:val="0000FF"/>
+          <w:sz w:val="24"/>
+          <w:szCs w:val="24"/>
+          <w:u w:val="single"/>
         </w:rPr>
       </w:pPr>
       <w:proofErr w:type="spellStart"/>
@@ -1788,6 +1782,34 @@
           <w:sz w:val="24"/>
           <w:szCs w:val="24"/>
         </w:rPr>
+        <w:t xml:space="preserve">Videó: </w:t>
+      </w:r>
+      <w:hyperlink r:id="rId19" w:history="1">
+        <w:r>
+          <w:rPr>
+            <w:rStyle w:val="Hiperhivatkozs"/>
+            <w:rFonts w:ascii="Arial" w:hAnsi="Arial" w:cs="Arial"/>
+            <w:sz w:val="24"/>
+            <w:szCs w:val="24"/>
+          </w:rPr>
+          <w:t>https://drive.google.com/file/d/1dLVmfBmaeYZwkVHUpcSjl3DyVEy9AF_9/view?usp=share_link</w:t>
+        </w:r>
+      </w:hyperlink>
+    </w:p>
+    <w:p>
+      <w:pPr>
+        <w:rPr>
+          <w:rFonts w:ascii="Arial" w:hAnsi="Arial" w:cs="Arial"/>
+          <w:sz w:val="24"/>
+          <w:szCs w:val="24"/>
+        </w:rPr>
+      </w:pPr>
+      <w:r>
+        <w:rPr>
+          <w:rFonts w:ascii="Arial" w:hAnsi="Arial" w:cs="Arial"/>
+          <w:sz w:val="24"/>
+          <w:szCs w:val="24"/>
+        </w:rPr>
         <w:t>Működése:</w:t>
       </w:r>
     </w:p>
@@ -2073,6 +2095,7 @@
           <w:sz w:val="24"/>
           <w:szCs w:val="24"/>
         </w:rPr>
+        <w:lastRenderedPageBreak/>
         <w:t xml:space="preserve">Magas páratartalom (jelenlegi érték &gt;= 50) </w:t>
       </w:r>
       <w:proofErr w:type="gramStart"/>
@@ -2189,7 +2212,7 @@
                     </pic:cNvPicPr>
                   </pic:nvPicPr>
                   <pic:blipFill>
-                    <a:blip r:embed="rId19" cstate="print">
+                    <a:blip r:embed="rId20" cstate="print">
                       <a:extLst>
                         <a:ext uri="{28A0092B-C50C-407E-A947-70E740481C1C}">
                           <a14:useLocalDpi xmlns:a14="http://schemas.microsoft.com/office/drawing/2010/main" val="0"/>
@@ -2243,7 +2266,7 @@
                     </pic:cNvPicPr>
                   </pic:nvPicPr>
                   <pic:blipFill>
-                    <a:blip r:embed="rId20" cstate="print">
+                    <a:blip r:embed="rId21" cstate="print">
                       <a:extLst>
                         <a:ext uri="{28A0092B-C50C-407E-A947-70E740481C1C}">
                           <a14:useLocalDpi xmlns:a14="http://schemas.microsoft.com/office/drawing/2010/main" val="0"/>
@@ -2297,7 +2320,7 @@
                     </pic:cNvPicPr>
                   </pic:nvPicPr>
                   <pic:blipFill>
-                    <a:blip r:embed="rId21" cstate="print">
+                    <a:blip r:embed="rId22" cstate="print">
                       <a:extLst>
                         <a:ext uri="{28A0092B-C50C-407E-A947-70E740481C1C}">
                           <a14:useLocalDpi xmlns:a14="http://schemas.microsoft.com/office/drawing/2010/main" val="0"/>
@@ -2339,6 +2362,7 @@
       <w:r>
         <w:rPr>
           <w:rFonts w:ascii="Arial" w:hAnsi="Arial" w:cs="Arial"/>
+          <w:noProof/>
         </w:rPr>
         <w:drawing>
           <wp:inline distT="0" distB="0" distL="0" distR="0" wp14:anchorId="301F2AC8" wp14:editId="0D5D086D">
@@ -2356,7 +2380,7 @@
                     <pic:cNvPicPr/>
                   </pic:nvPicPr>
                   <pic:blipFill>
-                    <a:blip r:embed="rId22"/>
+                    <a:blip r:embed="rId23"/>
                     <a:stretch>
                       <a:fillRect/>
                     </a:stretch>
@@ -2425,13 +2449,12 @@
         </w:rPr>
         <w:t>Az eszközök összeszerelése forrasztást igényel.</w:t>
       </w:r>
-    </w:p>
-    <w:p>
-      <w:pPr>
-        <w:rPr>
-          <w:rFonts w:ascii="Arial" w:hAnsi="Arial" w:cs="Arial"/>
-        </w:rPr>
-      </w:pPr>
+      <w:r>
+        <w:rPr>
+          <w:rFonts w:ascii="Arial" w:hAnsi="Arial" w:cs="Arial"/>
+        </w:rPr>
+        <w:t xml:space="preserve"> </w:t>
+      </w:r>
       <w:r>
         <w:rPr>
           <w:rFonts w:ascii="Arial" w:hAnsi="Arial" w:cs="Arial"/>
@@ -2462,11 +2485,54 @@
         <w:rPr>
           <w:rFonts w:ascii="Arial" w:hAnsi="Arial" w:cs="Arial"/>
         </w:rPr>
-        <w:t>A hőmérsékletet egy digitális és egy higanyos hőmérővel vetettem össze, ott kicsit pontatlanabbak voltak az értékek, de kiugrás nem volt.</w:t>
+        <w:t xml:space="preserve">A hőmérsékletet egy digitális és egy higanyos hőmérővel vetettem össze, </w:t>
+      </w:r>
+      <w:r>
+        <w:rPr>
+          <w:rFonts w:ascii="Arial" w:hAnsi="Arial" w:cs="Arial"/>
+        </w:rPr>
+        <w:t>ez esetben</w:t>
+      </w:r>
+      <w:r>
+        <w:rPr>
+          <w:rFonts w:ascii="Arial" w:hAnsi="Arial" w:cs="Arial"/>
+        </w:rPr>
+        <w:t xml:space="preserve"> kicsit pontatlanabbak voltak az értékek, de kiugrás nem volt.</w:t>
+      </w:r>
+    </w:p>
+    <w:p>
+      <w:pPr>
+        <w:rPr>
+          <w:rFonts w:ascii="Arial" w:hAnsi="Arial" w:cs="Arial"/>
+        </w:rPr>
+      </w:pPr>
+      <w:r>
+        <w:rPr>
+          <w:rFonts w:ascii="Arial" w:hAnsi="Arial" w:cs="Arial"/>
+        </w:rPr>
+        <w:t>Utólagos fejlesztés:</w:t>
+      </w:r>
+    </w:p>
+    <w:p>
+      <w:pPr>
+        <w:pStyle w:val="Listaszerbekezds"/>
+        <w:numPr>
+          <w:ilvl w:val="0"/>
+          <w:numId w:val="5"/>
+        </w:numPr>
+        <w:rPr>
+          <w:rFonts w:ascii="Arial" w:hAnsi="Arial" w:cs="Arial"/>
+        </w:rPr>
+      </w:pPr>
+      <w:r>
+        <w:rPr>
+          <w:rFonts w:ascii="Arial" w:hAnsi="Arial" w:cs="Arial"/>
+        </w:rPr>
+        <w:t>Fejlesztői kártyán lévő LED villogtatása a működés közben.</w:t>
       </w:r>
     </w:p>
     <w:sectPr>
-      <w:footerReference w:type="default" r:id="rId23"/>
+      <w:footerReference w:type="default" r:id="rId24"/>
       <w:pgSz w:w="11906" w:h="16838"/>
       <w:pgMar w:top="851" w:right="851" w:bottom="851" w:left="851" w:header="708" w:footer="708" w:gutter="0"/>
       <w:cols w:space="708"/>

</xml_diff>